<commit_message>
Final: Professional README with architecture, NLP pipeline and screenshots
</commit_message>
<xml_diff>
--- a/Projet Data Mining.docx
+++ b/Projet Data Mining.docx
@@ -1157,8 +1157,6 @@
         </w:rPr>
         <w:t>Save model</w:t>
       </w:r>
-      <w:bookmarkStart w:id="0" w:name="_GoBack"/>
-      <w:bookmarkEnd w:id="0"/>
     </w:p>
     <w:p>
       <w:pPr>
@@ -5400,6 +5398,118 @@
           <w:lang w:val="en-US" w:eastAsia="fr-FR"/>
         </w:rPr>
       </w:pPr>
+      <w:r>
+        <w:rPr>
+          <w:rFonts w:ascii="Times New Roman" w:hAnsi="Times New Roman" w:cs="Times New Roman"/>
+          <w:sz w:val="28"/>
+          <w:szCs w:val="28"/>
+          <w:lang w:val="en-US" w:eastAsia="fr-FR"/>
+        </w:rPr>
+        <w:lastRenderedPageBreak/>
+        <w:drawing>
+          <wp:inline distT="0" distB="0" distL="0" distR="0" wp14:anchorId="136FA261" wp14:editId="526E6AE1">
+            <wp:extent cx="2991267" cy="7916380"/>
+            <wp:effectExtent l="0" t="0" r="0" b="8890"/>
+            <wp:docPr id="1" name="Image 1"/>
+            <wp:cNvGraphicFramePr>
+              <a:graphicFrameLocks xmlns:a="http://schemas.openxmlformats.org/drawingml/2006/main" noChangeAspect="1"/>
+            </wp:cNvGraphicFramePr>
+            <a:graphic xmlns:a="http://schemas.openxmlformats.org/drawingml/2006/main">
+              <a:graphicData uri="http://schemas.openxmlformats.org/drawingml/2006/picture">
+                <pic:pic xmlns:pic="http://schemas.openxmlformats.org/drawingml/2006/picture">
+                  <pic:nvPicPr>
+                    <pic:cNvPr id="1" name=""/>
+                    <pic:cNvPicPr/>
+                  </pic:nvPicPr>
+                  <pic:blipFill>
+                    <a:blip r:embed="rId8"/>
+                    <a:stretch>
+                      <a:fillRect/>
+                    </a:stretch>
+                  </pic:blipFill>
+                  <pic:spPr>
+                    <a:xfrm>
+                      <a:off x="0" y="0"/>
+                      <a:ext cx="2991267" cy="7916380"/>
+                    </a:xfrm>
+                    <a:prstGeom prst="rect">
+                      <a:avLst/>
+                    </a:prstGeom>
+                  </pic:spPr>
+                </pic:pic>
+              </a:graphicData>
+            </a:graphic>
+          </wp:inline>
+        </w:drawing>
+      </w:r>
+    </w:p>
+    <w:p>
+      <w:pPr>
+        <w:spacing w:line="276" w:lineRule="auto"/>
+        <w:rPr>
+          <w:rFonts w:ascii="Times New Roman" w:hAnsi="Times New Roman" w:cs="Times New Roman"/>
+          <w:sz w:val="28"/>
+          <w:szCs w:val="28"/>
+          <w:lang w:val="en-US" w:eastAsia="fr-FR"/>
+        </w:rPr>
+      </w:pPr>
+    </w:p>
+    <w:p>
+      <w:pPr>
+        <w:spacing w:line="276" w:lineRule="auto"/>
+        <w:rPr>
+          <w:rFonts w:ascii="Times New Roman" w:hAnsi="Times New Roman" w:cs="Times New Roman"/>
+          <w:sz w:val="28"/>
+          <w:szCs w:val="28"/>
+          <w:lang w:val="en-US" w:eastAsia="fr-FR"/>
+        </w:rPr>
+      </w:pPr>
+      <w:r>
+        <w:rPr>
+          <w:rFonts w:ascii="Times New Roman" w:hAnsi="Times New Roman" w:cs="Times New Roman"/>
+          <w:sz w:val="28"/>
+          <w:szCs w:val="28"/>
+          <w:lang w:val="en-US" w:eastAsia="fr-FR"/>
+        </w:rPr>
+        <w:lastRenderedPageBreak/>
+        <w:drawing>
+          <wp:inline distT="0" distB="0" distL="0" distR="0" wp14:anchorId="31948C21" wp14:editId="269EB62C">
+            <wp:extent cx="6570980" cy="4551045"/>
+            <wp:effectExtent l="0" t="0" r="1270" b="1905"/>
+            <wp:docPr id="2" name="Image 2"/>
+            <wp:cNvGraphicFramePr>
+              <a:graphicFrameLocks xmlns:a="http://schemas.openxmlformats.org/drawingml/2006/main" noChangeAspect="1"/>
+            </wp:cNvGraphicFramePr>
+            <a:graphic xmlns:a="http://schemas.openxmlformats.org/drawingml/2006/main">
+              <a:graphicData uri="http://schemas.openxmlformats.org/drawingml/2006/picture">
+                <pic:pic xmlns:pic="http://schemas.openxmlformats.org/drawingml/2006/picture">
+                  <pic:nvPicPr>
+                    <pic:cNvPr id="1" name=""/>
+                    <pic:cNvPicPr/>
+                  </pic:nvPicPr>
+                  <pic:blipFill>
+                    <a:blip r:embed="rId9"/>
+                    <a:stretch>
+                      <a:fillRect/>
+                    </a:stretch>
+                  </pic:blipFill>
+                  <pic:spPr>
+                    <a:xfrm>
+                      <a:off x="0" y="0"/>
+                      <a:ext cx="6570980" cy="4551045"/>
+                    </a:xfrm>
+                    <a:prstGeom prst="rect">
+                      <a:avLst/>
+                    </a:prstGeom>
+                  </pic:spPr>
+                </pic:pic>
+              </a:graphicData>
+            </a:graphic>
+          </wp:inline>
+        </w:drawing>
+      </w:r>
+      <w:bookmarkStart w:id="0" w:name="_GoBack"/>
+      <w:bookmarkEnd w:id="0"/>
     </w:p>
     <w:sectPr>
       <w:pgSz w:w="11906" w:h="16838"/>

</xml_diff>